<commit_message>
updating dictionary and manual book to include th french version
</commit_message>
<xml_diff>
--- a/Manual_word_doc/manual_english_website.docx
+++ b/Manual_word_doc/manual_english_website.docx
@@ -77,7 +77,7 @@
     </w:p>
     <w:p>
       <w:r>
-        <w:t xml:space="preserve">                        top:0; </w:t>
+        <w:t xml:space="preserve">                        top:0;</w:t>
       </w:r>
     </w:p>
     <w:p>
@@ -87,7 +87,7 @@
     </w:p>
     <w:p>
       <w:r>
-        <w:t xml:space="preserve">                        padding:25px;',</w:t>
+        <w:t xml:space="preserve">                        padding:70px;',</w:t>
       </w:r>
     </w:p>
     <w:p>
@@ -122,13 +122,8 @@
     <w:p/>
     <w:p>
       <w:r>
-        <w:t xml:space="preserve">Version 1.3.0 July, 2024 </w:t>
-      </w:r>
-      <w:proofErr w:type="spellStart"/>
-      <w:r>
-        <w:t>cambio</w:t>
-      </w:r>
-      <w:proofErr w:type="spellEnd"/>
+        <w:t>Version 1.3.0 July, 2024</w:t>
+      </w:r>
     </w:p>
     <w:p/>
     <w:p>
@@ -194,7 +189,6 @@
         <w:t>&lt;p style="text-align: center;"&gt;</w:t>
       </w:r>
     </w:p>
-    <w:p/>
     <w:p>
       <w:r>
         <w:t>![](</w:t>
@@ -208,7 +202,6 @@
         <w:t>/Picture1.png)</w:t>
       </w:r>
     </w:p>
-    <w:p/>
     <w:p>
       <w:r>
         <w:t>&lt;p&gt;</w:t>
@@ -226,7 +219,6 @@
         <w:t>&lt;p style="text-align: center;"&gt;</w:t>
       </w:r>
     </w:p>
-    <w:p/>
     <w:p>
       <w:r>
         <w:t>![](</w:t>
@@ -237,10 +229,9 @@
       </w:r>
       <w:proofErr w:type="spellEnd"/>
       <w:r>
-        <w:t>/Picture2.png)</w:t>
-      </w:r>
-    </w:p>
-    <w:p/>
+        <w:t>/Picture2.png</w:t>
+      </w:r>
+    </w:p>
     <w:p>
       <w:r>
         <w:t>&lt;p&gt;</w:t>
@@ -279,13 +270,13 @@
     <w:p/>
     <w:p>
       <w:r>
+        <w:t>### SMART Observation</w:t>
+      </w:r>
+    </w:p>
+    <w:p/>
+    <w:p>
+      <w:r>
         <w:lastRenderedPageBreak/>
-        <w:t>### SMART Observation</w:t>
-      </w:r>
-    </w:p>
-    <w:p/>
-    <w:p>
-      <w:r>
         <w:t>A **SMART Observation** is a specific class of information within a **SMART Incident**. Each Observation can relate specifically to the characteristics of the environment, the species observed, the type of individuals sampled, or the samples collected.</w:t>
       </w:r>
     </w:p>
@@ -366,6 +357,7 @@
     <w:p/>
     <w:p>
       <w:r>
+        <w:lastRenderedPageBreak/>
         <w:t>Wildlife Health Event examples include: (1) a group of dead, sick, and healthy waterfowl on the shore of a pond, (2) the identification of poisoned carnivores, and (3) an injured herbivore.</w:t>
       </w:r>
     </w:p>
@@ -399,7 +391,6 @@
         <w:t>&lt;p style="text-align: center;"&gt;</w:t>
       </w:r>
     </w:p>
-    <w:p/>
     <w:p>
       <w:r>
         <w:t>![](</w:t>
@@ -413,7 +404,6 @@
         <w:t>/Picture3.png)</w:t>
       </w:r>
     </w:p>
-    <w:p/>
     <w:p>
       <w:r>
         <w:t>&lt;p&gt;</w:t>
@@ -431,7 +421,6 @@
         <w:t>&lt;p style="text-align: center;"&gt;</w:t>
       </w:r>
     </w:p>
-    <w:p/>
     <w:p>
       <w:r>
         <w:t>![](</w:t>
@@ -442,10 +431,9 @@
       </w:r>
       <w:proofErr w:type="spellEnd"/>
       <w:r>
-        <w:t>/20240723_225012909_iOS.png){width="280"}</w:t>
-      </w:r>
-    </w:p>
-    <w:p/>
+        <w:t>/Picture4.png){width="280"}</w:t>
+      </w:r>
+    </w:p>
     <w:p>
       <w:r>
         <w:t>&lt;p&gt;</w:t>
@@ -466,19 +454,19 @@
     <w:p/>
     <w:p>
       <w:r>
+        <w:t>This Category is used to collect information about environmental threats where the Wildlife Health Event is observed if any.</w:t>
+      </w:r>
+    </w:p>
+    <w:p/>
+    <w:p>
+      <w:r>
+        <w:t>### Wildlife (Species level)</w:t>
+      </w:r>
+    </w:p>
+    <w:p/>
+    <w:p>
+      <w:r>
         <w:lastRenderedPageBreak/>
-        <w:t>This Category is used to collect information about environmental damage where the Wildlife Health Event is observed if any.</w:t>
-      </w:r>
-    </w:p>
-    <w:p/>
-    <w:p>
-      <w:r>
-        <w:t>### Wildlife (Species level)</w:t>
-      </w:r>
-    </w:p>
-    <w:p/>
-    <w:p>
-      <w:r>
         <w:t>This Category is used to describe wildlife species at the Wildlife Health Event. This Category should be use once per species observed per Event. For example, if three species of waterfowl are observed in a Wildlife Health Event, this Category should be used three times to document the species involved in the Event (once per species).</w:t>
       </w:r>
     </w:p>
@@ -518,7 +506,6 @@
         <w:t>&lt;p style="text-align: center;"&gt;</w:t>
       </w:r>
     </w:p>
-    <w:p/>
     <w:p>
       <w:r>
         <w:t>![](</w:t>
@@ -529,10 +516,9 @@
       </w:r>
       <w:proofErr w:type="spellEnd"/>
       <w:r>
-        <w:t>/Picture4.png)</w:t>
-      </w:r>
-    </w:p>
-    <w:p/>
+        <w:t>/Picture5.png)</w:t>
+      </w:r>
+    </w:p>
     <w:p>
       <w:r>
         <w:t>&lt;p&gt;</w:t>
@@ -574,13 +560,19 @@
         <w:t>&lt;p style="text-align: center;"&gt;</w:t>
       </w:r>
     </w:p>
-    <w:p/>
-    <w:p>
-      <w:r>
-        <w:t>![](Pictures_for_manual/picture23%202024-07-26%2021_54_02.png){width="560"}</w:t>
-      </w:r>
-    </w:p>
-    <w:p/>
+    <w:p>
+      <w:r>
+        <w:t>![](</w:t>
+      </w:r>
+      <w:proofErr w:type="spellStart"/>
+      <w:r>
+        <w:t>Pictures_for_manual</w:t>
+      </w:r>
+      <w:proofErr w:type="spellEnd"/>
+      <w:r>
+        <w:t>/Picture6.png){width="560"}</w:t>
+      </w:r>
+    </w:p>
     <w:p>
       <w:r>
         <w:t>&lt;p&gt;</w:t>
@@ -595,16 +587,22 @@
     <w:p/>
     <w:p>
       <w:r>
+        <w:lastRenderedPageBreak/>
         <w:t>Click on the **Site Description** Category if a relevant environmental process is found at the Event and fill in the "**Findings**" Attribute. Multiple types of sources can be selected in this Attribute.</w:t>
       </w:r>
     </w:p>
     <w:p/>
     <w:p>
       <w:r>
+        <w:t>If "**Other Findings**" is selected by itself or together with other environmental processes, then a new Attribute "**Other Findings**" provide the space to write another anthropogenic activity not present in the list. Once the Attributes are satisfactorily completed, click on the check mark on the top-right corner of the screen.</w:t>
+      </w:r>
+    </w:p>
+    <w:p/>
+    <w:p>
+      <w:r>
         <w:t>&lt;p style="text-align: center;"&gt;</w:t>
       </w:r>
     </w:p>
-    <w:p/>
     <w:p>
       <w:r>
         <w:t>![](</w:t>
@@ -615,10 +613,9 @@
       </w:r>
       <w:proofErr w:type="spellEnd"/>
       <w:r>
-        <w:t>/20240724_191157452_iOS.png){width="280"}</w:t>
-      </w:r>
-    </w:p>
-    <w:p/>
+        <w:t>/Picture7.png){width="840"}</w:t>
+      </w:r>
+    </w:p>
     <w:p>
       <w:r>
         <w:t>&lt;p&gt;</w:t>
@@ -627,7 +624,25 @@
     <w:p/>
     <w:p>
       <w:r>
-        <w:t>If "**Other Findings**" is selected by itself or together with other environmental processes, then a new Attribute "**Other Findings**" provide the space to write another anthropogenic activity not present in the list. Once the Attributes are satisfactorily completed, click on the check mark on the top-right corner of the screen.</w:t>
+        <w:t>If you want to clear the data added to an Attribute, click on the Attribute, hold and slide to the left, and click "Yes". Take photographs of the area if relevant. If you want to cancel the addition of a Category to the Incident, select the left arrow in the top-left corner of the screen. If you already added the Category to the Incident but want to remove it, click on the Category to be removed, hold and slide to the left, and confirm the deletion.</w:t>
+      </w:r>
+    </w:p>
+    <w:p/>
+    <w:p>
+      <w:r>
+        <w:t>### Record the Species Observed</w:t>
+      </w:r>
+    </w:p>
+    <w:p/>
+    <w:p>
+      <w:r>
+        <w:t>The "**Wildlife**" and "**Livestock - Domestic Species**" Categories are used to record the species in a Wildlife Health Event. At least one animal of a species must be observed in order to add species level information ("Wildlife" or "Livestock - Domestic Species"). For example, if a single sick lion is observed in a Wildlife Health Event, then this species must be documented using the "**Wildlife**" Category once. If twenty lions are observed in a Wildlife Health Event, then this species must be documented using the "**Wildlife**" Category once. If two wildlife species are observed in a Wildlife Health Event, then the "**Wildlife**" Category should be used twice to document each one of these species.</w:t>
+      </w:r>
+    </w:p>
+    <w:p/>
+    <w:p>
+      <w:r>
+        <w:t>First, select the "**Wildlife**" or "**Livestock - Domestic Species**" Categories depending on the species of animal to record. Then, select the adequate option from the "Species" Attribute. In the case of the "Wildlife" Category, if the species or a higher level taxonomy is known but it is not listed in the "Species' Attribute, it is possible to select the"**Species not Listed**" option. Consequently, the Attribute "**Provide Species Not Listed**" will become available to type the species common or scientific name, or any taxonomy level known (e.g. the taxonomic genus, family, order, or class).</w:t>
       </w:r>
     </w:p>
     <w:p/>
@@ -636,7 +651,6 @@
         <w:t>&lt;p style="text-align: center;"&gt;</w:t>
       </w:r>
     </w:p>
-    <w:p/>
     <w:p>
       <w:r>
         <w:t>![](</w:t>
@@ -647,10 +661,9 @@
       </w:r>
       <w:proofErr w:type="spellEnd"/>
       <w:r>
-        <w:t>/Picture7.png){width="280"}</w:t>
-      </w:r>
-    </w:p>
-    <w:p/>
+        <w:t>/Picture8.png){width="280"}</w:t>
+      </w:r>
+    </w:p>
     <w:p>
       <w:r>
         <w:t>&lt;p&gt;</w:t>
@@ -659,25 +672,19 @@
     <w:p/>
     <w:p>
       <w:r>
-        <w:t>If you want to clear the data added to an Attribute, click on the Attribute, hold and slide to the left, and click "Yes". Take photographs of the area if relevant. If you want to cancel the addition of a Category to the Incident, select the left arrow in the top-left corner of the screen. If you already added the Category to the Incident but want to remove it, click on the Category to be removed, hold and slide to the left, and confirm the deletion.</w:t>
-      </w:r>
-    </w:p>
-    <w:p/>
-    <w:p>
-      <w:r>
-        <w:t>### Record the Species Observed</w:t>
-      </w:r>
-    </w:p>
-    <w:p/>
-    <w:p>
-      <w:r>
-        <w:t>The "**Wildlife**" and "**Livestock - Domestic Species**" Categories are used to record the species in a Wildlife Health Event. At least one animal of a species must be observed in order to add species level information ("Wildlife" or "Livestock - Domestic Species"). For example, if a single sick lion is observed in a Wildlife Health Event, then this species must be documented using the "**Wildlife**" Category once. If twenty lions are observed in a Wildlife Health Event, then this species must be documented using the "**Wildlife**" Category once. If two wildlife species are observed in a Wildlife Health Event, then the "**Wildlife**" Category should be used twice to document each one of these species.</w:t>
-      </w:r>
-    </w:p>
-    <w:p/>
-    <w:p>
-      <w:r>
-        <w:t>First, select the "**Wildlife**" or "**Livestock - Domestic Species**" Categories depending on the species of animal to record. Then, select the adequate option from the "Species" Attribute. In the case of the "Wildlife" Category, if the species or a higher level taxonomy is known but it is not listed in the "Species' Attribute, it is possible to select the"**Species not Listed**" option. Consequently, the Attribute "**Provide Species Not Listed**" will become available to type the species common or scientific name, or any taxonomy level known (e.g. the taxonomic genus, family, order, or class).</w:t>
+        <w:t xml:space="preserve">Complete the "**Context**" Attribute. This is a </w:t>
+      </w:r>
+      <w:proofErr w:type="spellStart"/>
+      <w:r>
+        <w:t>multilist</w:t>
+      </w:r>
+      <w:proofErr w:type="spellEnd"/>
+      <w:r>
+        <w:t xml:space="preserve"> Attribute and it is used to understand the capture, captivity, or hunting conditions of the animals. Select "Free-</w:t>
+      </w:r>
+      <w:r>
+        <w:lastRenderedPageBreak/>
+        <w:t>ranging" if the animals being recorded are not captured at all. Choose "Hunted and not Displaced" when the individuals of the species observed are hunted or captured and at the original hunting location. For example, in a snare in the field. Choose "Hunted and Displaced" when the individuals of the species observed are hunted or captured and moved from the original point of capture. Choose from the remaining Options ("Farm", "Household", "Zoo", etc.) when the individuals of the species observed are in a captivity facility.</w:t>
       </w:r>
     </w:p>
     <w:p/>
@@ -686,7 +693,6 @@
         <w:t>&lt;p style="text-align: center;"&gt;</w:t>
       </w:r>
     </w:p>
-    <w:p/>
     <w:p>
       <w:r>
         <w:t>![](</w:t>
@@ -697,10 +703,9 @@
       </w:r>
       <w:proofErr w:type="spellEnd"/>
       <w:r>
-        <w:t>/Picture8.png){width="280"}</w:t>
-      </w:r>
-    </w:p>
-    <w:p/>
+        <w:t>/Picture9.png){width="280"}</w:t>
+      </w:r>
+    </w:p>
     <w:p>
       <w:r>
         <w:t>&lt;p&gt;</w:t>
@@ -709,7 +714,103 @@
     <w:p/>
     <w:p>
       <w:r>
-        <w:t xml:space="preserve">Complete the "**Context**" Attribute. This is a </w:t>
+        <w:t>Provide the number of healthy, sick or injured, and dead animals belonging to the same species no matter their age or sex using the "**Number Healthy Animals"**,"**Number Sick or Injured Animals"**, and "**Number of Dead Animals"** Attributes. The count of individuals per health status per species must include the animals that provide samples and that are documented using the"**Animal and Samples**" Category.</w:t>
+      </w:r>
+    </w:p>
+    <w:p/>
+    <w:p>
+      <w:r>
+        <w:t>&lt;p style="text-align: center;"&gt;</w:t>
+      </w:r>
+    </w:p>
+    <w:p>
+      <w:r>
+        <w:t>![](</w:t>
+      </w:r>
+      <w:proofErr w:type="spellStart"/>
+      <w:r>
+        <w:t>Pictures_for_manual</w:t>
+      </w:r>
+      <w:proofErr w:type="spellEnd"/>
+      <w:r>
+        <w:t>/Picture10.png){width="280"}</w:t>
+      </w:r>
+    </w:p>
+    <w:p>
+      <w:r>
+        <w:t>&lt;p&gt;</w:t>
+      </w:r>
+    </w:p>
+    <w:p/>
+    <w:p>
+      <w:r>
+        <w:t>The addition of at least one sick or injured animal brings to the screen the "**Anomalies in Sick or Injured Animals**" and the "**Potential Cause Disease or Injury**" Attributes. Complete these Attributes by selecting one or more options about what is observed in the animals of the species recorded and what could be the cause of disease or injury. If no obvious anomalies are observed or a potential cause of disease or injury is not identifiable, then select "No obvious anomalies" and "Unknown", respectively.</w:t>
+      </w:r>
+    </w:p>
+    <w:p/>
+    <w:p>
+      <w:r>
+        <w:t>&lt;p style="text-align: center;"&gt;</w:t>
+      </w:r>
+    </w:p>
+    <w:p>
+      <w:r>
+        <w:t>![](</w:t>
+      </w:r>
+      <w:proofErr w:type="spellStart"/>
+      <w:r>
+        <w:t>Pictures_for_manual</w:t>
+      </w:r>
+      <w:proofErr w:type="spellEnd"/>
+      <w:r>
+        <w:t>/Picture11.png){width="280"}</w:t>
+      </w:r>
+    </w:p>
+    <w:p>
+      <w:r>
+        <w:t>&lt;p&gt;</w:t>
+      </w:r>
+    </w:p>
+    <w:p/>
+    <w:p>
+      <w:r>
+        <w:t>If an **anomaly** is **not present** **in the list of options** in the "Anomalies in Sick or Injured Animals" Attribute, then select "**Other**" and a new Attribute "**Other Anomalies**" will become available to write the non-listed anomaly. If "Predation" is selected as the potential cause of disease or injury for wildlife, then the Attribute "Carnivore Attack" becomes available in the screen to provide the type of potential carnivore attacker. For the definition of the **Attributes** and **Options** go to the Dictionary Section.</w:t>
+      </w:r>
+    </w:p>
+    <w:p/>
+    <w:p>
+      <w:r>
+        <w:t>&lt;p style="text-align: center;"&gt;</w:t>
+      </w:r>
+    </w:p>
+    <w:p>
+      <w:r>
+        <w:t>![](</w:t>
+      </w:r>
+      <w:proofErr w:type="spellStart"/>
+      <w:r>
+        <w:t>Pictures_for_manual</w:t>
+      </w:r>
+      <w:proofErr w:type="spellEnd"/>
+      <w:r>
+        <w:t>/Picture12.png){width="840"}</w:t>
+      </w:r>
+    </w:p>
+    <w:p>
+      <w:r>
+        <w:t>&lt;p&gt;</w:t>
+      </w:r>
+    </w:p>
+    <w:p/>
+    <w:p>
+      <w:r>
+        <w:t>Provide any extra information using the "**Other Relevant Information**" text Attribute.</w:t>
+      </w:r>
+    </w:p>
+    <w:p/>
+    <w:p>
+      <w:r>
+        <w:t xml:space="preserve">Similarly, the addition of at least one dead animal brings to the screen the "**Anomalies in Dead Animals**" and the "**Potential Cause of Death**" Attributes. Complete these Attributes as explained above. Moreover, the Attribute "**Condition Dead Animals**" will become available to document the freshness of the carcasses recorded. Just like the "**Anomalies in Sick or Injured Animals**", "**Anomalies in Dead Animals**", "**Potential Cause of Disease or Injury**", and "**Potential Cause of Death**", this is a </w:t>
       </w:r>
       <w:proofErr w:type="spellStart"/>
       <w:r>
@@ -717,7 +818,7 @@
       </w:r>
       <w:proofErr w:type="spellEnd"/>
       <w:r>
-        <w:t xml:space="preserve"> Attribute and it is used to understand the capture, captivity, or hunting conditions of the animals. Select "Free-ranging" if the animals being recorded are not captured at all. Choose "Hunted and not Displaced" when the individuals of the species observed are hunted or captured and at the original hunting location. For example, in a snare in the field. Choose "Hunted and Displaced" when the individuals of the species observed are hunted or captured and moved from the original point of capture. Choose from the remaining Options ("Farm", "Household", "Zoo", etc.) when the individuals of the species observed are in a captivity facility.</w:t>
+        <w:t xml:space="preserve"> Attribute as many carcasses of the same species in different rotting stages could be found in the same Wildlife Health Event. Select the corresponding options.</w:t>
       </w:r>
     </w:p>
     <w:p/>
@@ -726,7 +827,6 @@
         <w:t>&lt;p style="text-align: center;"&gt;</w:t>
       </w:r>
     </w:p>
-    <w:p/>
     <w:p>
       <w:r>
         <w:t>![](</w:t>
@@ -737,10 +837,9 @@
       </w:r>
       <w:proofErr w:type="spellEnd"/>
       <w:r>
-        <w:t>/Picture9.png){width="280"}</w:t>
-      </w:r>
-    </w:p>
-    <w:p/>
+        <w:t>/Picture13.png){width="1120"}</w:t>
+      </w:r>
+    </w:p>
     <w:p>
       <w:r>
         <w:t>&lt;p&gt;</w:t>
@@ -749,7 +848,7 @@
     <w:p/>
     <w:p>
       <w:r>
-        <w:t>Provide the number of healthy, sick or injured, and dead animals belonging to the same species no matter their age or sex using the "**Number Healthy Animals"**,"**Number Sick or Injured Animals"**, and "**Number of Dead Animals"** Attributes. The count of individuals per health status per species must include the animals that provide samples and that are documented using the"**Animal and Samples**" Category.</w:t>
+        <w:t>Take photographs of the animals as needed by clicking on the photograph camera icon on the top-left corner of the Attribute screen. The camera on the device will turn on to take photographs.</w:t>
       </w:r>
     </w:p>
     <w:p/>
@@ -758,7 +857,6 @@
         <w:t>&lt;p style="text-align: center;"&gt;</w:t>
       </w:r>
     </w:p>
-    <w:p/>
     <w:p>
       <w:r>
         <w:t>![](</w:t>
@@ -769,10 +867,9 @@
       </w:r>
       <w:proofErr w:type="spellEnd"/>
       <w:r>
-        <w:t>/Picture11.png){width="280"}</w:t>
-      </w:r>
-    </w:p>
-    <w:p/>
+        <w:t>/Picture14.png){width="280"}</w:t>
+      </w:r>
+    </w:p>
     <w:p>
       <w:r>
         <w:t>&lt;p&gt;</w:t>
@@ -781,8 +878,185 @@
     <w:p/>
     <w:p>
       <w:r>
+        <w:t>### Record Individual Animals and Their Samples</w:t>
+      </w:r>
+    </w:p>
+    <w:p/>
+    <w:p>
+      <w:r>
+        <w:t>Individual Animal data are needed only for those healthy, sick or injured, and dead animals that provide samples or when the health monitoring mandate expects the collection of health information at the individual level. Add as many Observations using the "**Animal and Samples**" Category as individual animals are documented. Animals recorded individually must **also** be included in the count of healthy, sick, injured, or dead animals of the corresponding species documented through the "**Wildlife"** or"**Livestock - Domestic Species**" Categories . For example, if samples were collected from a single sick lion, but two individuals of this species were observed at the Wildlife Health Event, then the "**Wildlife**" Category is used to document the two animals of the Lion species. The "**Animal and Samples**" Category is used to document the sampled lion.</w:t>
+      </w:r>
+    </w:p>
+    <w:p/>
+    <w:p>
+      <w:r>
+        <w:t>Click on the "**Animal and Samples**" Category and complete the Attributes. For a definition of the Attributes and Options see the Data Dictionary.</w:t>
+      </w:r>
+    </w:p>
+    <w:p/>
+    <w:p>
+      <w:r>
+        <w:t>&lt;p style="text-align: center;"&gt;</w:t>
+      </w:r>
+    </w:p>
+    <w:p>
+      <w:r>
+        <w:t>![](</w:t>
+      </w:r>
+      <w:proofErr w:type="spellStart"/>
+      <w:r>
+        <w:t>Pictures_for_manual</w:t>
+      </w:r>
+      <w:proofErr w:type="spellEnd"/>
+      <w:r>
+        <w:t>/Picture15.png){width="560"}</w:t>
+      </w:r>
+    </w:p>
+    <w:p>
+      <w:r>
+        <w:t>&lt;p&gt;</w:t>
+      </w:r>
+    </w:p>
+    <w:p/>
+    <w:p>
+      <w:r>
+        <w:t>The "**Species**" and "**Context**" Attributes are the same as in the "**Wildlife**" and "**Livestock - Domestic Species**" Categories. Complete the "**Animal ID**" field following a standard structure. The "**Initial Health Status**" Attribute is a single choice Attribute and it requests the health status at initial observation of the animal ("Found Dead", "Found Live Healthy", "Found Live Sick or Injured", and "Animal Parts"). Selecting any of these Options, except "Found Live Healthy", will make the Attributes "**Anomalies Observed**" and "**Potential Cause**" to become available in the screen. Complete these Attributes following the explanation for the "**Anomalies in Sick or Injured Animals**" and "**Potential Cause of Disease or Injury**" Attributes provided in the section "Record the Species Observed" above. Selecting the Option "**Found Dead**" will also make the Attribute "**Condition Dead Animal**" appear on the screen. Complete this Attribute as explained in the previous section but this time selecting a single choice only. Provide the "**Age**", and "**Sex**" of the individual animal by selecting one Option in each Attribute.</w:t>
+      </w:r>
+    </w:p>
+    <w:p/>
+    <w:p>
+      <w:r>
+        <w:t>&lt;p style="text-align: center;"&gt;</w:t>
+      </w:r>
+    </w:p>
+    <w:p>
+      <w:r>
+        <w:t>![](</w:t>
+      </w:r>
+      <w:proofErr w:type="spellStart"/>
+      <w:r>
+        <w:t>Pictures_for_manual</w:t>
+      </w:r>
+      <w:proofErr w:type="spellEnd"/>
+      <w:r>
+        <w:t>/Picture16.png){width="280"}</w:t>
+      </w:r>
+    </w:p>
+    <w:p>
+      <w:r>
+        <w:t>&lt;p&gt;</w:t>
+      </w:r>
+    </w:p>
+    <w:p/>
+    <w:p>
+      <w:r>
+        <w:t>If samples are collected from an animal, then the sample information can be nested in the corresponding individual using the "**Records**" Attribute. Once this button is clicked, a new screen will request to "Add Record". Click on this button to add the first sample using the Sub-Attributes "**Sample ID**", "**Sample Type**", and "**Collected Directly from Animal**". The "**Sample ID**" Sub-Attribute is to provide a code following an established standard to uniquely identify the sample of the animal. Select a single option from the "**Sample Type**" Sub-Attribute to document the type of tissue collected from the animal. Finally, report if the sample was directly collected from the animal or not by completing the Sub-Attribute "**Collected Directly from Animal**".</w:t>
+      </w:r>
+    </w:p>
+    <w:p/>
+    <w:p>
+      <w:r>
+        <w:t>&lt;p style="text-align: center;"&gt;</w:t>
+      </w:r>
+    </w:p>
+    <w:p>
+      <w:r>
+        <w:t>![](</w:t>
+      </w:r>
+      <w:proofErr w:type="spellStart"/>
+      <w:r>
+        <w:t>Pictures_for_manual</w:t>
+      </w:r>
+      <w:proofErr w:type="spellEnd"/>
+      <w:r>
+        <w:t>/Picture17.png){width="840"}</w:t>
+      </w:r>
+    </w:p>
+    <w:p>
+      <w:r>
+        <w:t>&lt;p&gt;</w:t>
+      </w:r>
+    </w:p>
+    <w:p/>
+    <w:p>
+      <w:r>
+        <w:t>Click on the check mark on the top-right corner of the screen to confirm the addition of the sample. Click on the "Add Record" again in the "Records" screen to document a new sample of the same individual. As new samples are added, the "Records" screen will show the list of samples. See the Data Dictionary for more details.</w:t>
+      </w:r>
+    </w:p>
+    <w:p/>
+    <w:p>
+      <w:r>
+        <w:t>&lt;p style="text-align: center;"&gt;</w:t>
+      </w:r>
+    </w:p>
+    <w:p>
+      <w:r>
+        <w:t>![](</w:t>
+      </w:r>
+      <w:proofErr w:type="spellStart"/>
+      <w:r>
+        <w:t>Pictures_for_manual</w:t>
+      </w:r>
+      <w:proofErr w:type="spellEnd"/>
+      <w:r>
+        <w:t>/Picture18.png){width="280"}</w:t>
+      </w:r>
+    </w:p>
+    <w:p>
+      <w:r>
+        <w:t>&lt;p&gt;</w:t>
+      </w:r>
+    </w:p>
+    <w:p/>
+    <w:p>
+      <w:r>
+        <w:t xml:space="preserve">After all samples collected from an animal have been documented, click on the check mark on the top-right corner of the screen to confirm their addition. If you want to leave the </w:t>
+      </w:r>
+      <w:r>
         <w:lastRenderedPageBreak/>
-        <w:t>The addition of at least one sick or injured animal brings to the screen the "**Anomalies in Sick or Injured Animals**" and the "**Potential Cause Disease or Injury**" Attributes. Complete these Attributes by selecting one or more options about what is observed in the animals of the species recorded and what could be the cause of disease or injury. If no obvious anomalies are observed or a potential cause of disease or injury is not identifiable, then select "No obvious anomalies" and "Unknown", respectively.</w:t>
+        <w:t>"Records" screen without confirming the addition of samples, select the left arrow in the top-left corner of the screen. If you want to delete a sample from the list, click on the Record, hold, swipe to the left, and confirm the deletion. Once the user is back in the "Animal and Samples" screen, the "Records" Attribute will indicate the number of samples added for the individual.</w:t>
+      </w:r>
+    </w:p>
+    <w:p/>
+    <w:p>
+      <w:r>
+        <w:t>If the "Health Status" selected is "Found Dead" then the Attribute "**Was the Carcass Collected?**" needs to be completed (see image above). This Attribute is to track if the carcass of the animal was brought to headquarters or to another facility where it can be stored or a necropsy can be conducted. Finally, use the Attribute"**Other Relevant Information**" to report any other important data. Once the Attributes have been completed, click on the check mark in the top-right corner of the "Animal and Samples" screen and the new **Observation** ("Animal and Samples") will be listed for the current Event.</w:t>
+      </w:r>
+    </w:p>
+    <w:p/>
+    <w:p>
+      <w:r>
+        <w:t>### Example</w:t>
+      </w:r>
+    </w:p>
+    <w:p/>
+    <w:p>
+      <w:r>
+        <w:t>A Wildlife Disease Event with:</w:t>
+      </w:r>
+    </w:p>
+    <w:p/>
+    <w:p>
+      <w:r>
+        <w:t>-   One or more relevant environmental findings</w:t>
+      </w:r>
+    </w:p>
+    <w:p/>
+    <w:p>
+      <w:r>
+        <w:t>-   A wildlife species (captive or not) and a livestock or domestic species (captive or not)</w:t>
+      </w:r>
+    </w:p>
+    <w:p/>
+    <w:p>
+      <w:r>
+        <w:t>-   Two sampled individuals of any of the species recorded</w:t>
+      </w:r>
+    </w:p>
+    <w:p/>
+    <w:p>
+      <w:r>
+        <w:t>looks like this:</w:t>
       </w:r>
     </w:p>
     <w:p/>
@@ -791,7 +1065,6 @@
         <w:t>&lt;p style="text-align: center;"&gt;</w:t>
       </w:r>
     </w:p>
-    <w:p/>
     <w:p>
       <w:r>
         <w:t>![](</w:t>
@@ -802,324 +1075,9 @@
       </w:r>
       <w:proofErr w:type="spellEnd"/>
       <w:r>
-        <w:t>/Picture12.png){width="280"}</w:t>
-      </w:r>
-    </w:p>
-    <w:p/>
-    <w:p>
-      <w:r>
-        <w:t>&lt;p&gt;</w:t>
-      </w:r>
-    </w:p>
-    <w:p/>
-    <w:p>
-      <w:r>
-        <w:t>If an **anomaly** is **not present** **in the list of options** in the "Anomalies in Sick or Injured Animals" Attribute, then select "**Other**" and a new Attribute "**Other Anomalies**" will become available to write the non-listed anomaly. If "Predation" is selected as the potential cause of disease or injury for wildlife, then the Attribute "Carnivore Attack" becomes available in the screen to provide the type of potential carnivore attacker. For the definition of the **Attributes** and **Options** go to the Dictionary Section.</w:t>
-      </w:r>
-    </w:p>
-    <w:p/>
-    <w:p>
-      <w:r>
-        <w:t>&lt;p style="text-align: center;"&gt;</w:t>
-      </w:r>
-    </w:p>
-    <w:p/>
-    <w:p>
-      <w:r>
-        <w:t>![](</w:t>
-      </w:r>
-      <w:proofErr w:type="spellStart"/>
-      <w:r>
-        <w:t>Pictures_for_manual</w:t>
-      </w:r>
-      <w:proofErr w:type="spellEnd"/>
-      <w:r>
-        <w:t>/Picture13.png){width="840"}</w:t>
-      </w:r>
-    </w:p>
-    <w:p/>
-    <w:p>
-      <w:r>
-        <w:t>&lt;p&gt;</w:t>
-      </w:r>
-    </w:p>
-    <w:p/>
-    <w:p>
-      <w:r>
-        <w:t>Provide any extra information using the "**Other Relevant Information**" text Attribute.</w:t>
-      </w:r>
-    </w:p>
-    <w:p/>
-    <w:p>
-      <w:r>
-        <w:t xml:space="preserve">Similarly, the addition of at least one dead animal brings to the screen the "**Anomalies in Dead Animals**" and the "**Potential Cause of Death**" Attributes. Complete these Attributes as explained above. Moreover, the Attribute "**Condition Dead Animals**" will become available to document the freshness of the carcasses recorded. Just like the "**Anomalies in Sick or Injured Animals**", "**Anomalies in Dead Animals**", "**Potential Cause of Disease or Injury**", and "**Potential Cause of Death**", this is a </w:t>
-      </w:r>
-      <w:proofErr w:type="spellStart"/>
-      <w:r>
-        <w:t>multilist</w:t>
-      </w:r>
-      <w:proofErr w:type="spellEnd"/>
-      <w:r>
-        <w:t xml:space="preserve"> Attribute as many carcasses of the same species in different rotting stages could be found in the same Wildlife Health Event. Select the corresponding options.</w:t>
-      </w:r>
-    </w:p>
-    <w:p/>
-    <w:p>
-      <w:r>
-        <w:t>&lt;p style="text-align: center;"&gt;</w:t>
-      </w:r>
-    </w:p>
-    <w:p/>
-    <w:p>
-      <w:r>
-        <w:t>![](</w:t>
-      </w:r>
-      <w:proofErr w:type="spellStart"/>
-      <w:r>
-        <w:t>Pictures_for_manual</w:t>
-      </w:r>
-      <w:proofErr w:type="spellEnd"/>
-      <w:r>
-        <w:t>/Picture14.png){width="1120"}</w:t>
-      </w:r>
-    </w:p>
-    <w:p/>
-    <w:p>
-      <w:r>
-        <w:t>&lt;p&gt;</w:t>
-      </w:r>
-    </w:p>
-    <w:p/>
-    <w:p>
-      <w:r>
-        <w:lastRenderedPageBreak/>
-        <w:t>Take photographs of the animals as needed by clicking con the photograph camera icon on the top-left corner of the Attribute screen. The camera on the device will turn on to take photographs.</w:t>
-      </w:r>
-    </w:p>
-    <w:p/>
-    <w:p>
-      <w:r>
-        <w:t>&lt;p style="text-align: center;"&gt;</w:t>
-      </w:r>
-    </w:p>
-    <w:p/>
-    <w:p>
-      <w:r>
-        <w:t>![](</w:t>
-      </w:r>
-      <w:proofErr w:type="spellStart"/>
-      <w:r>
-        <w:t>Pictures_for_manual</w:t>
-      </w:r>
-      <w:proofErr w:type="spellEnd"/>
-      <w:r>
-        <w:t>/Picture10.png){width="280"}</w:t>
-      </w:r>
-    </w:p>
-    <w:p/>
-    <w:p>
-      <w:r>
-        <w:t>&lt;p&gt;</w:t>
-      </w:r>
-    </w:p>
-    <w:p/>
-    <w:p>
-      <w:r>
-        <w:t>### Record Individual Animals and Their Samples</w:t>
-      </w:r>
-    </w:p>
-    <w:p/>
-    <w:p>
-      <w:r>
-        <w:t>Individual Animal data are needed only for those healthy, sick or injured, and dead animals that provide samples or when the health monitoring mandate expects the collection of health information at the individual level. Add as many Observations using the "**Animal and Samples**" Category as individual animals are documented. Animals recorded individually must **also** be included in the count of healthy, sick, injured, or dead animals of the corresponding species documented through the "**Wildlife"** or"**Livestock - Domestic Species**" Categories . For example, if samples were collected from a single sick lion, but two individuals of this species were observed at the Wildlife Health Event, then the "**Wildlife**" Category is used to document the two animals of the Lion species. The "**Animal and Samples**" Category is used to document the sampled lion.</w:t>
-      </w:r>
-    </w:p>
-    <w:p/>
-    <w:p>
-      <w:r>
-        <w:t>Click on the "**Animal and Samples**" Category and complete the Attributes. For a definition of the Attributes and Options see the Data Dictionary.</w:t>
-      </w:r>
-    </w:p>
-    <w:p/>
-    <w:p>
-      <w:r>
-        <w:t>&lt;p style="text-align: center;"&gt;</w:t>
-      </w:r>
-    </w:p>
-    <w:p/>
-    <w:p>
-      <w:r>
-        <w:t>![](</w:t>
-      </w:r>
-      <w:proofErr w:type="spellStart"/>
-      <w:r>
-        <w:t>Pictures_for_manual</w:t>
-      </w:r>
-      <w:proofErr w:type="spellEnd"/>
-      <w:r>
-        <w:t>/Picture16.png){width="560"}</w:t>
-      </w:r>
-    </w:p>
-    <w:p/>
-    <w:p>
-      <w:r>
-        <w:t>&lt;p&gt;</w:t>
-      </w:r>
-    </w:p>
-    <w:p/>
-    <w:p>
-      <w:r>
-        <w:t xml:space="preserve">The "**Species**" and "**Context**" Attributes are the same as in the "**Wildlife**" and "**Livestock - Domestic Species**" Categories. Complete the "**Animal ID**" field following a standard structure. The "**Initial Health Status**" Attribute is a single choice Attribute and it requests the health status at initial observation of the animal ("Found Dead", "Found Live Healthy", "Found Live Sick or Injured", and "Animal Parts"). Selecting any of these Options, except "Found Live Healthy", will make the Attributes "**Anomalies Observed**" and "**Potential Cause**" to become available in the screen. Complete these Attributes following the explanation for the "**Anomalies in Sick or Injured Animals**" and "**Potential Cause of Disease or Injury**" Attributes provided in the section "Record the Species Observed" above. Selecting the Option "**Found Dead**" will also make the Attribute "**Condition Dead Animal**" appear on the screen. Complete this Attribute as </w:t>
-      </w:r>
-      <w:r>
-        <w:lastRenderedPageBreak/>
-        <w:t>explained in the previous section but this time selecting a single choice only. Provide the "**Age**", and "**Sex**" of the individual animal by selecting one Option in each Attribute.</w:t>
-      </w:r>
-    </w:p>
-    <w:p/>
-    <w:p>
-      <w:r>
-        <w:t>&lt;p style="text-align: center;"&gt;</w:t>
-      </w:r>
-    </w:p>
-    <w:p/>
-    <w:p>
-      <w:r>
-        <w:t>![](</w:t>
-      </w:r>
-      <w:proofErr w:type="spellStart"/>
-      <w:r>
-        <w:t>Pictures_for_manual</w:t>
-      </w:r>
-      <w:proofErr w:type="spellEnd"/>
-      <w:r>
-        <w:t>/Picture17.png){width="280"}</w:t>
-      </w:r>
-    </w:p>
-    <w:p/>
-    <w:p>
-      <w:r>
-        <w:t>&lt;p&gt;</w:t>
-      </w:r>
-    </w:p>
-    <w:p/>
-    <w:p>
-      <w:r>
-        <w:t>If samples are collected from an animal, then the sample information can be nested in the corresponding individual using the "**Records**" Attribute. Once this button is clicked, a new screen will request to "Add Record". Click on this button to add the first sample using the Sub-Attributes "**Sample ID**", "**Sample Type**", and "**Collected Directly from Animal**". The "**Sample ID**" Sub-Attribute is to provide a code following an established standard to uniquely identify the sample of the animal. Select a single option from the "**Sample Type**" Sub-Attribute to document the type of tissue collected from the animal. Finally, report if the sample was directly collected from the animal or not by completing the Sub-Attribute "**Collected Directly from Animal**".</w:t>
-      </w:r>
-    </w:p>
-    <w:p/>
-    <w:p>
-      <w:r>
-        <w:t>&lt;p style="text-align: center;"&gt;</w:t>
-      </w:r>
-    </w:p>
-    <w:p/>
-    <w:p>
-      <w:r>
-        <w:t>![](</w:t>
-      </w:r>
-      <w:proofErr w:type="spellStart"/>
-      <w:r>
-        <w:t>Pictures_for_manual</w:t>
-      </w:r>
-      <w:proofErr w:type="spellEnd"/>
-      <w:r>
-        <w:t>/Picture18.png){width="840"}</w:t>
-      </w:r>
-    </w:p>
-    <w:p/>
-    <w:p>
-      <w:r>
-        <w:t>&lt;p&gt;</w:t>
-      </w:r>
-    </w:p>
-    <w:p/>
-    <w:p>
-      <w:r>
-        <w:t>Click on the check mark on the top-right corner of the screen to confirm the addition of the sample. Click on the "Add Record" again in the "Records" screen to document a new sample of the same individual. As new samples are added, the "Records" screen will show the list of samples. See the Data Dictionary for more details.</w:t>
-      </w:r>
-    </w:p>
-    <w:p/>
-    <w:p>
-      <w:r>
-        <w:t>&lt;p style="text-align: center;"&gt;</w:t>
-      </w:r>
-    </w:p>
-    <w:p/>
-    <w:p>
-      <w:r>
-        <w:t>![](Pictures_for_manual/Picture19%202024-07-26%2002_05_22.png){width="280"}</w:t>
-      </w:r>
-    </w:p>
-    <w:p/>
-    <w:p>
-      <w:r>
-        <w:t>&lt;p&gt;</w:t>
-      </w:r>
-    </w:p>
-    <w:p/>
-    <w:p>
-      <w:r>
-        <w:t>After all samples collected from an animal have been documented, click on the check mark on the top-right corner of the screen to confirm their addition. If you want to leave the "Records" screen without confirming the addition of samples, select the left arrow in the top-left corner of the screen. If you want to delete a sample from the list, click on the Record, hold, swipe to the left, and confirm the deletion. Once the user is back in the "Animal and Samples" screen, the "Records" Attribute will indicate the number of samples added for the individual.</w:t>
-      </w:r>
-    </w:p>
-    <w:p/>
-    <w:p>
-      <w:r>
-        <w:lastRenderedPageBreak/>
-        <w:t>If the "Health Status" selected is "Found Dead" then the Attribute "Was the Carcass Collected? needs to be completed (see image above). This Attribute is to track if the carcass of the animal was brought to headquarters or to another facility where it can be stored or a necropsy can be conducted. Finally, use the Attribute"**Other Relevant Information**" to report any other important data. Once the Attributes have been completed, click on the check mark in the top-right corner of the "Animal and Samples" screen and the new **Observation** ("Animal and Samples") will be listed for the current Event.</w:t>
-      </w:r>
-    </w:p>
-    <w:p/>
-    <w:p>
-      <w:r>
-        <w:t>### Example</w:t>
-      </w:r>
-    </w:p>
-    <w:p/>
-    <w:p>
-      <w:r>
-        <w:t>A Wildlife Disease Event with:</w:t>
-      </w:r>
-    </w:p>
-    <w:p/>
-    <w:p>
-      <w:r>
-        <w:t>-   One or more relevant environmental findings</w:t>
-      </w:r>
-    </w:p>
-    <w:p/>
-    <w:p>
-      <w:r>
-        <w:t>-   A wildlife species (captive or not) and a livestock or domestic species (captive or not)</w:t>
-      </w:r>
-    </w:p>
-    <w:p/>
-    <w:p>
-      <w:r>
-        <w:t>-   Two sampled individuals of any of the species recorded</w:t>
-      </w:r>
-    </w:p>
-    <w:p/>
-    <w:p>
-      <w:r>
-        <w:t>looks like this:</w:t>
-      </w:r>
-    </w:p>
-    <w:p/>
-    <w:p>
-      <w:r>
-        <w:t>&lt;p style="text-align: center;"&gt;</w:t>
-      </w:r>
-    </w:p>
-    <w:p/>
-    <w:p>
-      <w:r>
-        <w:t>![](Pictures_for_manual/picture20%202024-07-26%2002_10_07.png){width="280"}</w:t>
-      </w:r>
-    </w:p>
-    <w:p/>
+        <w:t>/picture19.png){width="280"}</w:t>
+      </w:r>
+    </w:p>
     <w:p>
       <w:r>
         <w:t>&lt;p&gt;</w:t>

</xml_diff>